<commit_message>
Card payment method added to food order and bug fixed
</commit_message>
<xml_diff>
--- a/Setup local environment.docx
+++ b/Setup local environment.docx
@@ -214,6 +214,9 @@
         </mc:AlternateContent>
       </w:r>
       <w:r>
+        <w:rPr>
+          <w:noProof/>
+        </w:rPr>
         <w:drawing>
           <wp:inline distT="0" distB="0" distL="0" distR="0" wp14:anchorId="05BE99A1" wp14:editId="44375E9E">
             <wp:extent cx="5943600" cy="3822065"/>
@@ -753,10 +756,10 @@
             <v:path o:extrusionok="f" gradientshapeok="t" o:connecttype="rect"/>
             <o:lock v:ext="edit" aspectratio="t"/>
           </v:shapetype>
-          <v:shape id="_x0000_i1027" type="#_x0000_t75" style="width:468pt;height:112.5pt" o:ole="">
+          <v:shape id="_x0000_i1025" type="#_x0000_t75" style="width:468pt;height:112.3pt" o:ole="">
             <v:imagedata r:id="rId8" o:title=""/>
           </v:shape>
-          <o:OLEObject Type="Embed" ProgID="Word.OpenDocumentText.12" ShapeID="_x0000_i1027" DrawAspect="Content" ObjectID="_1736199860" r:id="rId9"/>
+          <o:OLEObject Type="Embed" ProgID="Word.OpenDocumentText.12" ShapeID="_x0000_i1025" DrawAspect="Content" ObjectID="_1736505662" r:id="rId9"/>
         </w:object>
       </w:r>
     </w:p>
@@ -864,9 +867,7 @@
       <w:r>
         <w:t>Password: Lakshan@1997</w:t>
       </w:r>
-      <w:bookmarkStart w:id="1" w:name="_GoBack"/>
-    </w:p>
-    <w:bookmarkEnd w:id="1"/>
+    </w:p>
     <w:p>
       <w:pPr>
         <w:pStyle w:val="ListParagraph"/>
@@ -920,7 +921,7 @@
         </w:numPr>
       </w:pPr>
       <w:r>
-        <w:t xml:space="preserve">Student </w:t>
+        <w:t>Boarder</w:t>
       </w:r>
     </w:p>
     <w:p>
@@ -953,6 +954,168 @@
       </w:pPr>
       <w:r>
         <w:t>Password: Lakshan@1997</w:t>
+      </w:r>
+    </w:p>
+    <w:p>
+      <w:pPr>
+        <w:pStyle w:val="ListParagraph"/>
+        <w:numPr>
+          <w:ilvl w:val="0"/>
+          <w:numId w:val="9"/>
+        </w:numPr>
+      </w:pPr>
+      <w:r>
+        <w:t>Student</w:t>
+      </w:r>
+    </w:p>
+    <w:p>
+      <w:pPr>
+        <w:pStyle w:val="ListParagraph"/>
+        <w:numPr>
+          <w:ilvl w:val="1"/>
+          <w:numId w:val="9"/>
+        </w:numPr>
+      </w:pPr>
+      <w:r>
+        <w:t xml:space="preserve">Username: </w:t>
+      </w:r>
+      <w:r>
+        <w:rPr>
+          <w:rStyle w:val="Hyperlink"/>
+        </w:rPr>
+        <w:t>salmaoujanafront@gmail.com</w:t>
+      </w:r>
+      <w:bookmarkStart w:id="1" w:name="_GoBack"/>
+      <w:bookmarkEnd w:id="1"/>
+    </w:p>
+    <w:p>
+      <w:pPr>
+        <w:pStyle w:val="ListParagraph"/>
+        <w:numPr>
+          <w:ilvl w:val="1"/>
+          <w:numId w:val="9"/>
+        </w:numPr>
+      </w:pPr>
+      <w:r>
+        <w:t>Password: Lakshan@1997</w:t>
+      </w:r>
+    </w:p>
+    <w:p>
+      <w:pPr>
+        <w:pStyle w:val="ListParagraph"/>
+      </w:pPr>
+    </w:p>
+    <w:p>
+      <w:r>
+        <w:t>Test card details</w:t>
+      </w:r>
+    </w:p>
+    <w:p>
+      <w:pPr>
+        <w:numPr>
+          <w:ilvl w:val="0"/>
+          <w:numId w:val="15"/>
+        </w:numPr>
+        <w:shd w:val="clear" w:color="auto" w:fill="FFFFFF"/>
+        <w:spacing w:before="100" w:beforeAutospacing="1" w:after="100" w:afterAutospacing="1" w:line="240" w:lineRule="auto"/>
+        <w:rPr>
+          <w:rFonts w:ascii="Segoe UI" w:eastAsia="Times New Roman" w:hAnsi="Segoe UI" w:cs="Segoe UI"/>
+          <w:color w:val="555555"/>
+          <w:sz w:val="20"/>
+          <w:szCs w:val="20"/>
+        </w:rPr>
+      </w:pPr>
+      <w:proofErr w:type="gramStart"/>
+      <w:r>
+        <w:rPr>
+          <w:rFonts w:ascii="Segoe UI" w:eastAsia="Times New Roman" w:hAnsi="Segoe UI" w:cs="Segoe UI"/>
+          <w:color w:val="555555"/>
+          <w:sz w:val="20"/>
+          <w:szCs w:val="20"/>
+        </w:rPr>
+        <w:t>Visa :</w:t>
+      </w:r>
+      <w:proofErr w:type="gramEnd"/>
+      <w:r>
+        <w:rPr>
+          <w:rFonts w:ascii="Segoe UI" w:eastAsia="Times New Roman" w:hAnsi="Segoe UI" w:cs="Segoe UI"/>
+          <w:color w:val="555555"/>
+          <w:sz w:val="20"/>
+          <w:szCs w:val="20"/>
+        </w:rPr>
+        <w:t xml:space="preserve"> 4916217501611292</w:t>
+      </w:r>
+    </w:p>
+    <w:p>
+      <w:pPr>
+        <w:numPr>
+          <w:ilvl w:val="0"/>
+          <w:numId w:val="15"/>
+        </w:numPr>
+        <w:shd w:val="clear" w:color="auto" w:fill="FFFFFF"/>
+        <w:spacing w:before="100" w:beforeAutospacing="1" w:after="100" w:afterAutospacing="1" w:line="240" w:lineRule="auto"/>
+        <w:rPr>
+          <w:rFonts w:ascii="Segoe UI" w:eastAsia="Times New Roman" w:hAnsi="Segoe UI" w:cs="Segoe UI"/>
+          <w:color w:val="555555"/>
+          <w:sz w:val="20"/>
+          <w:szCs w:val="20"/>
+        </w:rPr>
+      </w:pPr>
+      <w:proofErr w:type="gramStart"/>
+      <w:r>
+        <w:rPr>
+          <w:rFonts w:ascii="Segoe UI" w:eastAsia="Times New Roman" w:hAnsi="Segoe UI" w:cs="Segoe UI"/>
+          <w:color w:val="555555"/>
+          <w:sz w:val="20"/>
+          <w:szCs w:val="20"/>
+        </w:rPr>
+        <w:t>MasterCard :</w:t>
+      </w:r>
+      <w:proofErr w:type="gramEnd"/>
+      <w:r>
+        <w:rPr>
+          <w:rFonts w:ascii="Segoe UI" w:eastAsia="Times New Roman" w:hAnsi="Segoe UI" w:cs="Segoe UI"/>
+          <w:color w:val="555555"/>
+          <w:sz w:val="20"/>
+          <w:szCs w:val="20"/>
+        </w:rPr>
+        <w:t xml:space="preserve"> 5307732125531191</w:t>
+      </w:r>
+    </w:p>
+    <w:p>
+      <w:pPr>
+        <w:numPr>
+          <w:ilvl w:val="0"/>
+          <w:numId w:val="15"/>
+        </w:numPr>
+        <w:shd w:val="clear" w:color="auto" w:fill="FFFFFF"/>
+        <w:spacing w:before="100" w:beforeAutospacing="1" w:after="100" w:afterAutospacing="1" w:line="240" w:lineRule="auto"/>
+        <w:rPr>
+          <w:rFonts w:ascii="Segoe UI" w:eastAsia="Times New Roman" w:hAnsi="Segoe UI" w:cs="Segoe UI"/>
+          <w:color w:val="555555"/>
+          <w:sz w:val="20"/>
+          <w:szCs w:val="20"/>
+        </w:rPr>
+      </w:pPr>
+      <w:proofErr w:type="gramStart"/>
+      <w:r>
+        <w:rPr>
+          <w:rFonts w:ascii="Segoe UI" w:eastAsia="Times New Roman" w:hAnsi="Segoe UI" w:cs="Segoe UI"/>
+          <w:color w:val="555555"/>
+          <w:sz w:val="20"/>
+          <w:szCs w:val="20"/>
+        </w:rPr>
+        <w:t>AMEX :</w:t>
+      </w:r>
+      <w:proofErr w:type="gramEnd"/>
+      <w:r>
+        <w:rPr>
+          <w:rFonts w:ascii="Segoe UI" w:eastAsia="Times New Roman" w:hAnsi="Segoe UI" w:cs="Segoe UI"/>
+          <w:color w:val="555555"/>
+          <w:sz w:val="20"/>
+          <w:szCs w:val="20"/>
+        </w:rPr>
+        <w:t xml:space="preserve"> 346781005510225</w:t>
       </w:r>
     </w:p>
     <w:sectPr>
@@ -1307,6 +1470,155 @@
     </w:lvl>
   </w:abstractNum>
   <w:abstractNum w:abstractNumId="3" w15:restartNumberingAfterBreak="0">
+    <w:nsid w:val="1FBE7A09"/>
+    <w:multiLevelType w:val="multilevel"/>
+    <w:tmpl w:val="0FF47356"/>
+    <w:lvl w:ilvl="0">
+      <w:start w:val="1"/>
+      <w:numFmt w:val="bullet"/>
+      <w:lvlText w:val=""/>
+      <w:lvlJc w:val="left"/>
+      <w:pPr>
+        <w:tabs>
+          <w:tab w:val="num" w:pos="720"/>
+        </w:tabs>
+        <w:ind w:left="720" w:hanging="360"/>
+      </w:pPr>
+      <w:rPr>
+        <w:rFonts w:ascii="Symbol" w:hAnsi="Symbol" w:hint="default"/>
+        <w:sz w:val="20"/>
+      </w:rPr>
+    </w:lvl>
+    <w:lvl w:ilvl="1" w:tentative="1">
+      <w:start w:val="1"/>
+      <w:numFmt w:val="bullet"/>
+      <w:lvlText w:val="o"/>
+      <w:lvlJc w:val="left"/>
+      <w:pPr>
+        <w:tabs>
+          <w:tab w:val="num" w:pos="1440"/>
+        </w:tabs>
+        <w:ind w:left="1440" w:hanging="360"/>
+      </w:pPr>
+      <w:rPr>
+        <w:rFonts w:ascii="Courier New" w:hAnsi="Courier New" w:hint="default"/>
+        <w:sz w:val="20"/>
+      </w:rPr>
+    </w:lvl>
+    <w:lvl w:ilvl="2" w:tentative="1">
+      <w:start w:val="1"/>
+      <w:numFmt w:val="bullet"/>
+      <w:lvlText w:val=""/>
+      <w:lvlJc w:val="left"/>
+      <w:pPr>
+        <w:tabs>
+          <w:tab w:val="num" w:pos="2160"/>
+        </w:tabs>
+        <w:ind w:left="2160" w:hanging="360"/>
+      </w:pPr>
+      <w:rPr>
+        <w:rFonts w:ascii="Wingdings" w:hAnsi="Wingdings" w:hint="default"/>
+        <w:sz w:val="20"/>
+      </w:rPr>
+    </w:lvl>
+    <w:lvl w:ilvl="3" w:tentative="1">
+      <w:start w:val="1"/>
+      <w:numFmt w:val="bullet"/>
+      <w:lvlText w:val=""/>
+      <w:lvlJc w:val="left"/>
+      <w:pPr>
+        <w:tabs>
+          <w:tab w:val="num" w:pos="2880"/>
+        </w:tabs>
+        <w:ind w:left="2880" w:hanging="360"/>
+      </w:pPr>
+      <w:rPr>
+        <w:rFonts w:ascii="Wingdings" w:hAnsi="Wingdings" w:hint="default"/>
+        <w:sz w:val="20"/>
+      </w:rPr>
+    </w:lvl>
+    <w:lvl w:ilvl="4" w:tentative="1">
+      <w:start w:val="1"/>
+      <w:numFmt w:val="bullet"/>
+      <w:lvlText w:val=""/>
+      <w:lvlJc w:val="left"/>
+      <w:pPr>
+        <w:tabs>
+          <w:tab w:val="num" w:pos="3600"/>
+        </w:tabs>
+        <w:ind w:left="3600" w:hanging="360"/>
+      </w:pPr>
+      <w:rPr>
+        <w:rFonts w:ascii="Wingdings" w:hAnsi="Wingdings" w:hint="default"/>
+        <w:sz w:val="20"/>
+      </w:rPr>
+    </w:lvl>
+    <w:lvl w:ilvl="5" w:tentative="1">
+      <w:start w:val="1"/>
+      <w:numFmt w:val="bullet"/>
+      <w:lvlText w:val=""/>
+      <w:lvlJc w:val="left"/>
+      <w:pPr>
+        <w:tabs>
+          <w:tab w:val="num" w:pos="4320"/>
+        </w:tabs>
+        <w:ind w:left="4320" w:hanging="360"/>
+      </w:pPr>
+      <w:rPr>
+        <w:rFonts w:ascii="Wingdings" w:hAnsi="Wingdings" w:hint="default"/>
+        <w:sz w:val="20"/>
+      </w:rPr>
+    </w:lvl>
+    <w:lvl w:ilvl="6" w:tentative="1">
+      <w:start w:val="1"/>
+      <w:numFmt w:val="bullet"/>
+      <w:lvlText w:val=""/>
+      <w:lvlJc w:val="left"/>
+      <w:pPr>
+        <w:tabs>
+          <w:tab w:val="num" w:pos="5040"/>
+        </w:tabs>
+        <w:ind w:left="5040" w:hanging="360"/>
+      </w:pPr>
+      <w:rPr>
+        <w:rFonts w:ascii="Wingdings" w:hAnsi="Wingdings" w:hint="default"/>
+        <w:sz w:val="20"/>
+      </w:rPr>
+    </w:lvl>
+    <w:lvl w:ilvl="7" w:tentative="1">
+      <w:start w:val="1"/>
+      <w:numFmt w:val="bullet"/>
+      <w:lvlText w:val=""/>
+      <w:lvlJc w:val="left"/>
+      <w:pPr>
+        <w:tabs>
+          <w:tab w:val="num" w:pos="5760"/>
+        </w:tabs>
+        <w:ind w:left="5760" w:hanging="360"/>
+      </w:pPr>
+      <w:rPr>
+        <w:rFonts w:ascii="Wingdings" w:hAnsi="Wingdings" w:hint="default"/>
+        <w:sz w:val="20"/>
+      </w:rPr>
+    </w:lvl>
+    <w:lvl w:ilvl="8" w:tentative="1">
+      <w:start w:val="1"/>
+      <w:numFmt w:val="bullet"/>
+      <w:lvlText w:val=""/>
+      <w:lvlJc w:val="left"/>
+      <w:pPr>
+        <w:tabs>
+          <w:tab w:val="num" w:pos="6480"/>
+        </w:tabs>
+        <w:ind w:left="6480" w:hanging="360"/>
+      </w:pPr>
+      <w:rPr>
+        <w:rFonts w:ascii="Wingdings" w:hAnsi="Wingdings" w:hint="default"/>
+        <w:sz w:val="20"/>
+      </w:rPr>
+    </w:lvl>
+  </w:abstractNum>
+  <w:abstractNum w:abstractNumId="4" w15:restartNumberingAfterBreak="0">
     <w:nsid w:val="23F2225A"/>
     <w:multiLevelType w:val="hybridMultilevel"/>
     <w:tmpl w:val="1BFC1BF2"/>
@@ -1419,7 +1731,7 @@
       </w:rPr>
     </w:lvl>
   </w:abstractNum>
-  <w:abstractNum w:abstractNumId="4" w15:restartNumberingAfterBreak="0">
+  <w:abstractNum w:abstractNumId="5" w15:restartNumberingAfterBreak="0">
     <w:nsid w:val="29B37473"/>
     <w:multiLevelType w:val="hybridMultilevel"/>
     <w:tmpl w:val="61EAB404"/>
@@ -1532,7 +1844,7 @@
       </w:rPr>
     </w:lvl>
   </w:abstractNum>
-  <w:abstractNum w:abstractNumId="5" w15:restartNumberingAfterBreak="0">
+  <w:abstractNum w:abstractNumId="6" w15:restartNumberingAfterBreak="0">
     <w:nsid w:val="48E12D3F"/>
     <w:multiLevelType w:val="hybridMultilevel"/>
     <w:tmpl w:val="FCA4AEFE"/>
@@ -1645,7 +1957,7 @@
       </w:rPr>
     </w:lvl>
   </w:abstractNum>
-  <w:abstractNum w:abstractNumId="6" w15:restartNumberingAfterBreak="0">
+  <w:abstractNum w:abstractNumId="7" w15:restartNumberingAfterBreak="0">
     <w:nsid w:val="498129F1"/>
     <w:multiLevelType w:val="hybridMultilevel"/>
     <w:tmpl w:val="8198452E"/>
@@ -1731,7 +2043,7 @@
       </w:pPr>
     </w:lvl>
   </w:abstractNum>
-  <w:abstractNum w:abstractNumId="7" w15:restartNumberingAfterBreak="0">
+  <w:abstractNum w:abstractNumId="8" w15:restartNumberingAfterBreak="0">
     <w:nsid w:val="4D242287"/>
     <w:multiLevelType w:val="hybridMultilevel"/>
     <w:tmpl w:val="C1A09E9C"/>
@@ -1820,7 +2132,7 @@
       </w:pPr>
     </w:lvl>
   </w:abstractNum>
-  <w:abstractNum w:abstractNumId="8" w15:restartNumberingAfterBreak="0">
+  <w:abstractNum w:abstractNumId="9" w15:restartNumberingAfterBreak="0">
     <w:nsid w:val="4F012140"/>
     <w:multiLevelType w:val="hybridMultilevel"/>
     <w:tmpl w:val="A3101D98"/>
@@ -1912,7 +2224,7 @@
       </w:pPr>
     </w:lvl>
   </w:abstractNum>
-  <w:abstractNum w:abstractNumId="9" w15:restartNumberingAfterBreak="0">
+  <w:abstractNum w:abstractNumId="10" w15:restartNumberingAfterBreak="0">
     <w:nsid w:val="516273E9"/>
     <w:multiLevelType w:val="hybridMultilevel"/>
     <w:tmpl w:val="0F524014"/>
@@ -2025,7 +2337,7 @@
       </w:rPr>
     </w:lvl>
   </w:abstractNum>
-  <w:abstractNum w:abstractNumId="10" w15:restartNumberingAfterBreak="0">
+  <w:abstractNum w:abstractNumId="11" w15:restartNumberingAfterBreak="0">
     <w:nsid w:val="697B6FD1"/>
     <w:multiLevelType w:val="hybridMultilevel"/>
     <w:tmpl w:val="D9927128"/>
@@ -2114,7 +2426,96 @@
       </w:pPr>
     </w:lvl>
   </w:abstractNum>
-  <w:abstractNum w:abstractNumId="11" w15:restartNumberingAfterBreak="0">
+  <w:abstractNum w:abstractNumId="12" w15:restartNumberingAfterBreak="0">
+    <w:nsid w:val="6C4617CD"/>
+    <w:multiLevelType w:val="hybridMultilevel"/>
+    <w:tmpl w:val="46FA3386"/>
+    <w:lvl w:ilvl="0" w:tplc="0409000F">
+      <w:start w:val="1"/>
+      <w:numFmt w:val="decimal"/>
+      <w:lvlText w:val="%1."/>
+      <w:lvlJc w:val="left"/>
+      <w:pPr>
+        <w:ind w:left="720" w:hanging="360"/>
+      </w:pPr>
+      <w:rPr>
+        <w:rFonts w:hint="default"/>
+      </w:rPr>
+    </w:lvl>
+    <w:lvl w:ilvl="1" w:tplc="04090019" w:tentative="1">
+      <w:start w:val="1"/>
+      <w:numFmt w:val="lowerLetter"/>
+      <w:lvlText w:val="%2."/>
+      <w:lvlJc w:val="left"/>
+      <w:pPr>
+        <w:ind w:left="1440" w:hanging="360"/>
+      </w:pPr>
+    </w:lvl>
+    <w:lvl w:ilvl="2" w:tplc="0409001B" w:tentative="1">
+      <w:start w:val="1"/>
+      <w:numFmt w:val="lowerRoman"/>
+      <w:lvlText w:val="%3."/>
+      <w:lvlJc w:val="right"/>
+      <w:pPr>
+        <w:ind w:left="2160" w:hanging="180"/>
+      </w:pPr>
+    </w:lvl>
+    <w:lvl w:ilvl="3" w:tplc="0409000F" w:tentative="1">
+      <w:start w:val="1"/>
+      <w:numFmt w:val="decimal"/>
+      <w:lvlText w:val="%4."/>
+      <w:lvlJc w:val="left"/>
+      <w:pPr>
+        <w:ind w:left="2880" w:hanging="360"/>
+      </w:pPr>
+    </w:lvl>
+    <w:lvl w:ilvl="4" w:tplc="04090019" w:tentative="1">
+      <w:start w:val="1"/>
+      <w:numFmt w:val="lowerLetter"/>
+      <w:lvlText w:val="%5."/>
+      <w:lvlJc w:val="left"/>
+      <w:pPr>
+        <w:ind w:left="3600" w:hanging="360"/>
+      </w:pPr>
+    </w:lvl>
+    <w:lvl w:ilvl="5" w:tplc="0409001B" w:tentative="1">
+      <w:start w:val="1"/>
+      <w:numFmt w:val="lowerRoman"/>
+      <w:lvlText w:val="%6."/>
+      <w:lvlJc w:val="right"/>
+      <w:pPr>
+        <w:ind w:left="4320" w:hanging="180"/>
+      </w:pPr>
+    </w:lvl>
+    <w:lvl w:ilvl="6" w:tplc="0409000F" w:tentative="1">
+      <w:start w:val="1"/>
+      <w:numFmt w:val="decimal"/>
+      <w:lvlText w:val="%7."/>
+      <w:lvlJc w:val="left"/>
+      <w:pPr>
+        <w:ind w:left="5040" w:hanging="360"/>
+      </w:pPr>
+    </w:lvl>
+    <w:lvl w:ilvl="7" w:tplc="04090019" w:tentative="1">
+      <w:start w:val="1"/>
+      <w:numFmt w:val="lowerLetter"/>
+      <w:lvlText w:val="%8."/>
+      <w:lvlJc w:val="left"/>
+      <w:pPr>
+        <w:ind w:left="5760" w:hanging="360"/>
+      </w:pPr>
+    </w:lvl>
+    <w:lvl w:ilvl="8" w:tplc="0409001B" w:tentative="1">
+      <w:start w:val="1"/>
+      <w:numFmt w:val="lowerRoman"/>
+      <w:lvlText w:val="%9."/>
+      <w:lvlJc w:val="right"/>
+      <w:pPr>
+        <w:ind w:left="6480" w:hanging="180"/>
+      </w:pPr>
+    </w:lvl>
+  </w:abstractNum>
+  <w:abstractNum w:abstractNumId="13" w15:restartNumberingAfterBreak="0">
     <w:nsid w:val="6CA9600F"/>
     <w:multiLevelType w:val="hybridMultilevel"/>
     <w:tmpl w:val="F4A2870E"/>
@@ -2227,7 +2628,7 @@
       </w:rPr>
     </w:lvl>
   </w:abstractNum>
-  <w:abstractNum w:abstractNumId="12" w15:restartNumberingAfterBreak="0">
+  <w:abstractNum w:abstractNumId="14" w15:restartNumberingAfterBreak="0">
     <w:nsid w:val="75F86B50"/>
     <w:multiLevelType w:val="hybridMultilevel"/>
     <w:tmpl w:val="08E47034"/>
@@ -2317,16 +2718,16 @@
     </w:lvl>
   </w:abstractNum>
   <w:num w:numId="1">
-    <w:abstractNumId w:val="6"/>
+    <w:abstractNumId w:val="7"/>
   </w:num>
   <w:num w:numId="2">
-    <w:abstractNumId w:val="10"/>
+    <w:abstractNumId w:val="11"/>
   </w:num>
   <w:num w:numId="3">
-    <w:abstractNumId w:val="3"/>
+    <w:abstractNumId w:val="4"/>
   </w:num>
   <w:num w:numId="4">
-    <w:abstractNumId w:val="11"/>
+    <w:abstractNumId w:val="13"/>
   </w:num>
   <w:num w:numId="5">
     <w:abstractNumId w:val="1"/>
@@ -2338,22 +2739,28 @@
     <w:abstractNumId w:val="0"/>
   </w:num>
   <w:num w:numId="8">
+    <w:abstractNumId w:val="14"/>
+  </w:num>
+  <w:num w:numId="9">
+    <w:abstractNumId w:val="8"/>
+  </w:num>
+  <w:num w:numId="10">
+    <w:abstractNumId w:val="5"/>
+  </w:num>
+  <w:num w:numId="11">
+    <w:abstractNumId w:val="10"/>
+  </w:num>
+  <w:num w:numId="12">
+    <w:abstractNumId w:val="6"/>
+  </w:num>
+  <w:num w:numId="13">
+    <w:abstractNumId w:val="9"/>
+  </w:num>
+  <w:num w:numId="14">
     <w:abstractNumId w:val="12"/>
   </w:num>
-  <w:num w:numId="9">
-    <w:abstractNumId w:val="7"/>
-  </w:num>
-  <w:num w:numId="10">
-    <w:abstractNumId w:val="4"/>
-  </w:num>
-  <w:num w:numId="11">
-    <w:abstractNumId w:val="9"/>
-  </w:num>
-  <w:num w:numId="12">
-    <w:abstractNumId w:val="5"/>
-  </w:num>
-  <w:num w:numId="13">
-    <w:abstractNumId w:val="8"/>
+  <w:num w:numId="15">
+    <w:abstractNumId w:val="3"/>
   </w:num>
 </w:numbering>
 </file>
@@ -3120,7 +3527,7 @@
 </file>
 
 <file path=customXml/itemProps1.xml><?xml version="1.0" encoding="utf-8"?>
-<ds:datastoreItem xmlns:ds="http://schemas.openxmlformats.org/officeDocument/2006/customXml" ds:itemID="{0163109B-B3A6-4287-9235-9C24BD803D94}">
+<ds:datastoreItem xmlns:ds="http://schemas.openxmlformats.org/officeDocument/2006/customXml" ds:itemID="{F9713157-571A-4165-8E85-95C6C444B0D1}">
   <ds:schemaRefs>
     <ds:schemaRef ds:uri="http://schemas.openxmlformats.org/officeDocument/2006/bibliography"/>
   </ds:schemaRefs>

</xml_diff>